<commit_message>
V1.10 update and release
V1.10: Added custom PDF fitting and spatialTARDIS. Also includes analytical TARDIS code and examples.
</commit_message>
<xml_diff>
--- a/Getting started with TARDIS.docx
+++ b/Getting started with TARDIS.docx
@@ -99,11 +99,25 @@
         </w:rPr>
         <w:t xml:space="preserve"> the </w:t>
       </w:r>
-      <w:r>
-        <w:rPr>
-          <w:lang w:val="en-GB"/>
-        </w:rPr>
-        <w:t xml:space="preserve">TARDIS </w:t>
+      <w:proofErr w:type="spellStart"/>
+      <w:r>
+        <w:rPr>
+          <w:lang w:val="en-GB"/>
+        </w:rPr>
+        <w:t>TARDIS</w:t>
+      </w:r>
+      <w:r>
+        <w:rPr>
+          <w:lang w:val="en-GB"/>
+        </w:rPr>
+        <w:t>_public</w:t>
+      </w:r>
+      <w:proofErr w:type="spellEnd"/>
+      <w:r>
+        <w:rPr>
+          <w:lang w:val="en-GB"/>
+        </w:rPr>
+        <w:t xml:space="preserve"> </w:t>
       </w:r>
       <w:proofErr w:type="spellStart"/>
       <w:r>
@@ -152,6 +166,45 @@
         <w:rPr>
           <w:lang w:val="en-GB"/>
         </w:rPr>
+        <w:t xml:space="preserve">Alternatively, use TARDIS </w:t>
+      </w:r>
+      <w:r>
+        <w:rPr>
+          <w:lang w:val="en-GB"/>
+        </w:rPr>
+        <w:t>in</w:t>
+      </w:r>
+      <w:r>
+        <w:rPr>
+          <w:lang w:val="en-GB"/>
+        </w:rPr>
+        <w:t xml:space="preserve"> a script-like manner – read Main/</w:t>
+      </w:r>
+      <w:proofErr w:type="spellStart"/>
+      <w:r>
+        <w:rPr>
+          <w:lang w:val="en-GB"/>
+        </w:rPr>
+        <w:t>Call_TARDIS_example.m</w:t>
+      </w:r>
+      <w:proofErr w:type="spellEnd"/>
+      <w:r>
+        <w:rPr>
+          <w:lang w:val="en-GB"/>
+        </w:rPr>
+        <w:t xml:space="preserve"> for information</w:t>
+      </w:r>
+    </w:p>
+    <w:p>
+      <w:pPr>
+        <w:rPr>
+          <w:lang w:val="en-GB"/>
+        </w:rPr>
+      </w:pPr>
+      <w:r>
+        <w:rPr>
+          <w:lang w:val="en-GB"/>
+        </w:rPr>
         <w:t>The software has been tested on Windows 10 machines, and on MATLAB R2021b.</w:t>
       </w:r>
     </w:p>
@@ -173,8 +226,6 @@
         </w:rPr>
         <w:t xml:space="preserve"> licenced</w:t>
       </w:r>
-      <w:bookmarkStart w:id="0" w:name="_GoBack"/>
-      <w:bookmarkEnd w:id="0"/>
     </w:p>
     <w:p>
       <w:pPr>
@@ -275,8 +326,10 @@
           <w:u w:val="single"/>
           <w:lang w:val="en-GB"/>
         </w:rPr>
-        <w:t>3</w:t>
-      </w:r>
+        <w:t>4</w:t>
+      </w:r>
+      <w:bookmarkStart w:id="0" w:name="_GoBack"/>
+      <w:bookmarkEnd w:id="0"/>
       <w:r>
         <w:rPr>
           <w:lang w:val="en-GB"/>
@@ -522,7 +575,14 @@
         <w:rPr>
           <w:lang w:val="en-GB"/>
         </w:rPr>
-        <w:t xml:space="preserve"> Filter’ tab can be used to filter localizations based on headings (if a </w:t>
+        <w:t xml:space="preserve"> Filter’ tab can be used to filter localizations based on </w:t>
+      </w:r>
+      <w:r>
+        <w:rPr>
+          <w:lang w:val="en-GB"/>
+        </w:rPr>
+        <w:lastRenderedPageBreak/>
+        <w:t xml:space="preserve">headings (if a </w:t>
       </w:r>
       <w:proofErr w:type="spellStart"/>
       <w:r>
@@ -562,7 +622,6 @@
           <w:b/>
           <w:lang w:val="en-GB"/>
         </w:rPr>
-        <w:lastRenderedPageBreak/>
         <w:t>Note that you can hover over the different settings with the mouse to get a brief overview of the parameter.</w:t>
       </w:r>
     </w:p>
@@ -980,6 +1039,11 @@
     <w:p>
       <w:pPr>
         <w:pStyle w:val="Heading1"/>
+        <w:numPr>
+          <w:ilvl w:val="0"/>
+          <w:numId w:val="0"/>
+        </w:numPr>
+        <w:ind w:left="360"/>
         <w:rPr>
           <w:lang w:val="en-GB"/>
         </w:rPr>
@@ -1296,7 +1360,14 @@
         <w:rPr>
           <w:lang w:val="en-GB"/>
         </w:rPr>
-        <w:t xml:space="preserve"> at which the ‘background-only’ determination will start. It is better to estimate this a little too high than too low.</w:t>
+        <w:t xml:space="preserve"> at which the ‘background-only’ determination will start. It is better to estimate this a </w:t>
+      </w:r>
+      <w:r>
+        <w:rPr>
+          <w:lang w:val="en-GB"/>
+        </w:rPr>
+        <w:lastRenderedPageBreak/>
+        <w:t>little too high than too low.</w:t>
       </w:r>
       <w:r>
         <w:rPr>
@@ -1322,7 +1393,6 @@
           <w:bCs/>
           <w:lang w:val="en-GB"/>
         </w:rPr>
-        <w:lastRenderedPageBreak/>
         <w:t>Localization uncertainty</w:t>
       </w:r>
       <w:r>
@@ -3967,7 +4037,7 @@
 </file>
 
 <file path=customXml/itemProps1.xml><?xml version="1.0" encoding="utf-8"?>
-<ds:datastoreItem xmlns:ds="http://schemas.openxmlformats.org/officeDocument/2006/customXml" ds:itemID="{5B130E85-499B-4F30-B4B9-F3205453E7A9}">
+<ds:datastoreItem xmlns:ds="http://schemas.openxmlformats.org/officeDocument/2006/customXml" ds:itemID="{7B07731E-5070-45A9-87BD-1991802FE0F1}">
   <ds:schemaRefs>
     <ds:schemaRef ds:uri="http://schemas.openxmlformats.org/officeDocument/2006/bibliography"/>
   </ds:schemaRefs>

</xml_diff>